<commit_message>
added resume and images
</commit_message>
<xml_diff>
--- a/app/static/files/azeresume.docx
+++ b/app/static/files/azeresume.docx
@@ -75,29 +75,37 @@
           <w:tab w:val="left" w:pos="4140"/>
         </w:tabs>
         <w:spacing w:before="0" w:beforeAutospacing="0" w:after="0" w:afterAutospacing="0"/>
-        <w:ind w:right="733"/>
-        <w:textAlignment w:val="baseline"/>
-        <w:rPr>
-          <w:rFonts w:ascii="Segoe UI" w:hAnsi="Segoe UI" w:cs="Segoe UI"/>
-          <w:sz w:val="18"/>
-          <w:szCs w:val="18"/>
-        </w:rPr>
-      </w:pPr>
-      <w:proofErr w:type="spellStart"/>
-      <w:r>
-        <w:rPr>
-          <w:rStyle w:val="eop"/>
-          <w:rFonts w:ascii="Aptos" w:hAnsi="Aptos" w:cs="Segoe UI"/>
-          <w:sz w:val="18"/>
-          <w:szCs w:val="18"/>
-        </w:rPr>
-        <w:t>Portpolio</w:t>
-      </w:r>
-      <w:proofErr w:type="spellEnd"/>
-      <w:r>
-        <w:rPr>
-          <w:rStyle w:val="eop"/>
-          <w:rFonts w:ascii="Aptos" w:hAnsi="Aptos" w:cs="Segoe UI"/>
+        <w:ind w:right="7"/>
+        <w:textAlignment w:val="baseline"/>
+        <w:rPr>
+          <w:rStyle w:val="normaltextrun"/>
+          <w:rFonts w:ascii="Aptos" w:eastAsiaTheme="majorEastAsia" w:hAnsi="Aptos" w:cs="Segoe UI"/>
+          <w:sz w:val="18"/>
+          <w:szCs w:val="18"/>
+        </w:rPr>
+      </w:pPr>
+      <w:r>
+        <w:rPr>
+          <w:rStyle w:val="normaltextrun"/>
+          <w:rFonts w:ascii="Aptos" w:eastAsiaTheme="majorEastAsia" w:hAnsi="Aptos" w:cs="Segoe UI"/>
+          <w:sz w:val="18"/>
+          <w:szCs w:val="18"/>
+        </w:rPr>
+        <w:t>Linked</w:t>
+      </w:r>
+      <w:r>
+        <w:rPr>
+          <w:rStyle w:val="normaltextrun"/>
+          <w:rFonts w:ascii="Aptos" w:eastAsiaTheme="majorEastAsia" w:hAnsi="Aptos" w:cs="Segoe UI"/>
+          <w:sz w:val="18"/>
+          <w:szCs w:val="18"/>
+        </w:rPr>
+        <w:t>in</w:t>
+      </w:r>
+      <w:r>
+        <w:rPr>
+          <w:rStyle w:val="normaltextrun"/>
+          <w:rFonts w:ascii="Aptos" w:eastAsiaTheme="majorEastAsia" w:hAnsi="Aptos" w:cs="Segoe UI"/>
           <w:sz w:val="18"/>
           <w:szCs w:val="18"/>
         </w:rPr>
@@ -105,80 +113,14 @@
       </w:r>
       <w:r>
         <w:rPr>
-          <w:rStyle w:val="eop"/>
-          <w:rFonts w:ascii="Aptos" w:hAnsi="Aptos" w:cs="Segoe UI"/>
+          <w:rStyle w:val="normaltextrun"/>
+          <w:rFonts w:ascii="Aptos" w:eastAsiaTheme="majorEastAsia" w:hAnsi="Aptos" w:cs="Segoe UI"/>
           <w:sz w:val="18"/>
           <w:szCs w:val="18"/>
         </w:rPr>
         <w:t xml:space="preserve"> </w:t>
       </w:r>
       <w:hyperlink r:id="rId10" w:history="1">
-        <w:r>
-          <w:rPr>
-            <w:rStyle w:val="Hyperlink"/>
-            <w:rFonts w:ascii="Aptos" w:hAnsi="Aptos" w:cs="Segoe UI"/>
-            <w:sz w:val="18"/>
-            <w:szCs w:val="18"/>
-          </w:rPr>
-          <w:t>https://www.aze.io</w:t>
-        </w:r>
-      </w:hyperlink>
-    </w:p>
-    <w:p>
-      <w:pPr>
-        <w:pStyle w:val="paragraph"/>
-        <w:tabs>
-          <w:tab w:val="left" w:pos="4140"/>
-        </w:tabs>
-        <w:spacing w:before="0" w:beforeAutospacing="0" w:after="0" w:afterAutospacing="0"/>
-        <w:ind w:right="7"/>
-        <w:textAlignment w:val="baseline"/>
-        <w:rPr>
-          <w:rStyle w:val="normaltextrun"/>
-          <w:rFonts w:ascii="Aptos" w:eastAsiaTheme="majorEastAsia" w:hAnsi="Aptos" w:cs="Segoe UI"/>
-          <w:sz w:val="18"/>
-          <w:szCs w:val="18"/>
-        </w:rPr>
-      </w:pPr>
-      <w:proofErr w:type="spellStart"/>
-      <w:r>
-        <w:rPr>
-          <w:rStyle w:val="normaltextrun"/>
-          <w:rFonts w:ascii="Aptos" w:eastAsiaTheme="majorEastAsia" w:hAnsi="Aptos" w:cs="Segoe UI"/>
-          <w:sz w:val="18"/>
-          <w:szCs w:val="18"/>
-        </w:rPr>
-        <w:t>Linked</w:t>
-      </w:r>
-      <w:r>
-        <w:rPr>
-          <w:rStyle w:val="normaltextrun"/>
-          <w:rFonts w:ascii="Aptos" w:eastAsiaTheme="majorEastAsia" w:hAnsi="Aptos" w:cs="Segoe UI"/>
-          <w:sz w:val="18"/>
-          <w:szCs w:val="18"/>
-        </w:rPr>
-        <w:t>in</w:t>
-      </w:r>
-      <w:proofErr w:type="spellEnd"/>
-      <w:r>
-        <w:rPr>
-          <w:rStyle w:val="normaltextrun"/>
-          <w:rFonts w:ascii="Aptos" w:eastAsiaTheme="majorEastAsia" w:hAnsi="Aptos" w:cs="Segoe UI"/>
-          <w:sz w:val="18"/>
-          <w:szCs w:val="18"/>
-        </w:rPr>
-        <w:t>:</w:t>
-      </w:r>
-      <w:r>
-        <w:rPr>
-          <w:rStyle w:val="normaltextrun"/>
-          <w:rFonts w:ascii="Aptos" w:eastAsiaTheme="majorEastAsia" w:hAnsi="Aptos" w:cs="Segoe UI"/>
-          <w:sz w:val="18"/>
-          <w:szCs w:val="18"/>
-        </w:rPr>
-        <w:t xml:space="preserve"> </w:t>
-      </w:r>
-      <w:hyperlink r:id="rId11" w:history="1">
         <w:r>
           <w:rPr>
             <w:rStyle w:val="Hyperlink"/>
@@ -200,13 +142,12 @@
         <w:ind w:right="7"/>
         <w:textAlignment w:val="baseline"/>
         <w:rPr>
-          <w:rStyle w:val="normaltextrun"/>
-          <w:rFonts w:ascii="Aptos" w:eastAsiaTheme="majorEastAsia" w:hAnsi="Aptos" w:cs="Segoe UI"/>
-          <w:sz w:val="18"/>
-          <w:szCs w:val="18"/>
-        </w:rPr>
-      </w:pPr>
-      <w:proofErr w:type="spellStart"/>
+          <w:rStyle w:val="Hyperlink"/>
+          <w:rFonts w:ascii="Aptos" w:eastAsiaTheme="majorEastAsia" w:hAnsi="Aptos" w:cs="Segoe UI"/>
+          <w:sz w:val="18"/>
+          <w:szCs w:val="18"/>
+        </w:rPr>
+      </w:pPr>
       <w:r>
         <w:rPr>
           <w:rStyle w:val="normaltextrun"/>
@@ -216,7 +157,6 @@
         </w:rPr>
         <w:t>Github</w:t>
       </w:r>
-      <w:proofErr w:type="spellEnd"/>
       <w:r>
         <w:rPr>
           <w:rStyle w:val="normaltextrun"/>
@@ -235,7 +175,7 @@
         </w:rPr>
         <w:t xml:space="preserve"> </w:t>
       </w:r>
-      <w:hyperlink r:id="rId12" w:history="1">
+      <w:hyperlink r:id="rId11" w:history="1">
         <w:r>
           <w:rPr>
             <w:rStyle w:val="Hyperlink"/>
@@ -263,6 +203,62 @@
           <w:szCs w:val="18"/>
         </w:rPr>
       </w:pPr>
+      <w:r>
+        <w:rPr>
+          <w:rStyle w:val="normaltextrun"/>
+          <w:rFonts w:ascii="Aptos" w:eastAsiaTheme="majorEastAsia" w:hAnsi="Aptos" w:cs="Segoe UI"/>
+          <w:sz w:val="18"/>
+          <w:szCs w:val="18"/>
+        </w:rPr>
+        <w:t xml:space="preserve">Website: </w:t>
+      </w:r>
+      <w:hyperlink r:id="rId12" w:history="1">
+        <w:r>
+          <w:rPr>
+            <w:rStyle w:val="Hyperlink"/>
+            <w:rFonts w:ascii="Aptos" w:eastAsiaTheme="majorEastAsia" w:hAnsi="Aptos" w:cs="Segoe UI"/>
+            <w:sz w:val="18"/>
+            <w:szCs w:val="18"/>
+          </w:rPr>
+          <w:t>https://www.esthony.com</w:t>
+        </w:r>
+      </w:hyperlink>
+    </w:p>
+    <w:p>
+      <w:pPr>
+        <w:pStyle w:val="paragraph"/>
+        <w:tabs>
+          <w:tab w:val="left" w:pos="4140"/>
+        </w:tabs>
+        <w:spacing w:before="0" w:beforeAutospacing="0" w:after="0" w:afterAutospacing="0"/>
+        <w:ind w:right="7"/>
+        <w:textAlignment w:val="baseline"/>
+        <w:rPr>
+          <w:rStyle w:val="normaltextrun"/>
+          <w:rFonts w:ascii="Aptos" w:eastAsiaTheme="majorEastAsia" w:hAnsi="Aptos" w:cs="Segoe UI"/>
+          <w:color w:val="03234B" w:themeColor="hyperlink"/>
+          <w:sz w:val="18"/>
+          <w:szCs w:val="18"/>
+          <w:u w:val="single"/>
+        </w:rPr>
+      </w:pPr>
+    </w:p>
+    <w:p>
+      <w:pPr>
+        <w:pStyle w:val="paragraph"/>
+        <w:tabs>
+          <w:tab w:val="left" w:pos="4140"/>
+        </w:tabs>
+        <w:spacing w:before="0" w:beforeAutospacing="0" w:after="0" w:afterAutospacing="0"/>
+        <w:ind w:right="7"/>
+        <w:textAlignment w:val="baseline"/>
+        <w:rPr>
+          <w:rStyle w:val="normaltextrun"/>
+          <w:rFonts w:ascii="Aptos" w:eastAsiaTheme="majorEastAsia" w:hAnsi="Aptos" w:cs="Segoe UI"/>
+          <w:sz w:val="18"/>
+          <w:szCs w:val="18"/>
+        </w:rPr>
+      </w:pPr>
     </w:p>
     <w:p>
       <w:pPr>
@@ -435,66 +431,44 @@
           <w:sz w:val="18"/>
           <w:szCs w:val="18"/>
         </w:rPr>
+        <w:t xml:space="preserve"> Javascript</w:t>
+      </w:r>
+      <w:r>
+        <w:rPr>
+          <w:rStyle w:val="normaltextrun"/>
+          <w:rFonts w:ascii="Aptos" w:eastAsiaTheme="majorEastAsia" w:hAnsi="Aptos" w:cs="Segoe UI"/>
+          <w:sz w:val="18"/>
+          <w:szCs w:val="18"/>
+        </w:rPr>
+        <w:t>,</w:t>
+      </w:r>
+      <w:r>
+        <w:rPr>
+          <w:rStyle w:val="normaltextrun"/>
+          <w:rFonts w:ascii="Aptos" w:eastAsiaTheme="majorEastAsia" w:hAnsi="Aptos" w:cs="Segoe UI"/>
+          <w:sz w:val="18"/>
+          <w:szCs w:val="18"/>
+        </w:rPr>
+        <w:t xml:space="preserve"> Typscript</w:t>
+      </w:r>
+      <w:r>
+        <w:rPr>
+          <w:rStyle w:val="normaltextrun"/>
+          <w:rFonts w:ascii="Aptos" w:eastAsiaTheme="majorEastAsia" w:hAnsi="Aptos" w:cs="Segoe UI"/>
+          <w:sz w:val="18"/>
+          <w:szCs w:val="18"/>
+        </w:rPr>
+        <w:t>,</w:t>
+      </w:r>
+      <w:r>
+        <w:rPr>
+          <w:rStyle w:val="normaltextrun"/>
+          <w:rFonts w:ascii="Aptos" w:eastAsiaTheme="majorEastAsia" w:hAnsi="Aptos" w:cs="Segoe UI"/>
+          <w:sz w:val="18"/>
+          <w:szCs w:val="18"/>
+        </w:rPr>
         <w:t xml:space="preserve"> </w:t>
       </w:r>
-      <w:proofErr w:type="spellStart"/>
-      <w:r>
-        <w:rPr>
-          <w:rStyle w:val="normaltextrun"/>
-          <w:rFonts w:ascii="Aptos" w:eastAsiaTheme="majorEastAsia" w:hAnsi="Aptos" w:cs="Segoe UI"/>
-          <w:sz w:val="18"/>
-          <w:szCs w:val="18"/>
-        </w:rPr>
-        <w:t>Javascript</w:t>
-      </w:r>
-      <w:proofErr w:type="spellEnd"/>
-      <w:r>
-        <w:rPr>
-          <w:rStyle w:val="normaltextrun"/>
-          <w:rFonts w:ascii="Aptos" w:eastAsiaTheme="majorEastAsia" w:hAnsi="Aptos" w:cs="Segoe UI"/>
-          <w:sz w:val="18"/>
-          <w:szCs w:val="18"/>
-        </w:rPr>
-        <w:t>,</w:t>
-      </w:r>
-      <w:r>
-        <w:rPr>
-          <w:rStyle w:val="normaltextrun"/>
-          <w:rFonts w:ascii="Aptos" w:eastAsiaTheme="majorEastAsia" w:hAnsi="Aptos" w:cs="Segoe UI"/>
-          <w:sz w:val="18"/>
-          <w:szCs w:val="18"/>
-        </w:rPr>
-        <w:t xml:space="preserve"> </w:t>
-      </w:r>
-      <w:proofErr w:type="spellStart"/>
-      <w:r>
-        <w:rPr>
-          <w:rStyle w:val="normaltextrun"/>
-          <w:rFonts w:ascii="Aptos" w:eastAsiaTheme="majorEastAsia" w:hAnsi="Aptos" w:cs="Segoe UI"/>
-          <w:sz w:val="18"/>
-          <w:szCs w:val="18"/>
-        </w:rPr>
-        <w:t>Typscript</w:t>
-      </w:r>
-      <w:proofErr w:type="spellEnd"/>
-      <w:r>
-        <w:rPr>
-          <w:rStyle w:val="normaltextrun"/>
-          <w:rFonts w:ascii="Aptos" w:eastAsiaTheme="majorEastAsia" w:hAnsi="Aptos" w:cs="Segoe UI"/>
-          <w:sz w:val="18"/>
-          <w:szCs w:val="18"/>
-        </w:rPr>
-        <w:t>,</w:t>
-      </w:r>
-      <w:r>
-        <w:rPr>
-          <w:rStyle w:val="normaltextrun"/>
-          <w:rFonts w:ascii="Aptos" w:eastAsiaTheme="majorEastAsia" w:hAnsi="Aptos" w:cs="Segoe UI"/>
-          <w:sz w:val="18"/>
-          <w:szCs w:val="18"/>
-        </w:rPr>
-        <w:t xml:space="preserve"> </w:t>
-      </w:r>
       <w:r>
         <w:rPr>
           <w:rStyle w:val="normaltextrun"/>
@@ -690,47 +664,7 @@
           <w:sz w:val="18"/>
           <w:szCs w:val="18"/>
         </w:rPr>
-        <w:t xml:space="preserve">Pandas, </w:t>
-      </w:r>
-      <w:proofErr w:type="spellStart"/>
-      <w:r>
-        <w:rPr>
-          <w:rStyle w:val="normaltextrun"/>
-          <w:rFonts w:ascii="Aptos" w:eastAsiaTheme="majorEastAsia" w:hAnsi="Aptos" w:cs="Segoe UI"/>
-          <w:sz w:val="18"/>
-          <w:szCs w:val="18"/>
-        </w:rPr>
-        <w:t>Jupyter</w:t>
-      </w:r>
-      <w:proofErr w:type="spellEnd"/>
-      <w:r>
-        <w:rPr>
-          <w:rStyle w:val="normaltextrun"/>
-          <w:rFonts w:ascii="Aptos" w:eastAsiaTheme="majorEastAsia" w:hAnsi="Aptos" w:cs="Segoe UI"/>
-          <w:sz w:val="18"/>
-          <w:szCs w:val="18"/>
-        </w:rPr>
-        <w:t xml:space="preserve">, </w:t>
-      </w:r>
-      <w:proofErr w:type="spellStart"/>
-      <w:r>
-        <w:rPr>
-          <w:rStyle w:val="normaltextrun"/>
-          <w:rFonts w:ascii="Aptos" w:eastAsiaTheme="majorEastAsia" w:hAnsi="Aptos" w:cs="Segoe UI"/>
-          <w:sz w:val="18"/>
-          <w:szCs w:val="18"/>
-        </w:rPr>
-        <w:t>PowerBI</w:t>
-      </w:r>
-      <w:proofErr w:type="spellEnd"/>
-      <w:r>
-        <w:rPr>
-          <w:rStyle w:val="normaltextrun"/>
-          <w:rFonts w:ascii="Aptos" w:eastAsiaTheme="majorEastAsia" w:hAnsi="Aptos" w:cs="Segoe UI"/>
-          <w:sz w:val="18"/>
-          <w:szCs w:val="18"/>
-        </w:rPr>
-        <w:t xml:space="preserve">, Azure, AWS Bedrock, </w:t>
+        <w:t xml:space="preserve">Pandas, Jupyter, PowerBI, Azure, AWS Bedrock, </w:t>
       </w:r>
       <w:r>
         <w:rPr>
@@ -748,19 +682,8 @@
           <w:sz w:val="18"/>
           <w:szCs w:val="18"/>
         </w:rPr>
-        <w:t xml:space="preserve">, </w:t>
-      </w:r>
-      <w:proofErr w:type="spellStart"/>
-      <w:r>
-        <w:rPr>
-          <w:rStyle w:val="normaltextrun"/>
-          <w:rFonts w:ascii="Aptos" w:eastAsiaTheme="majorEastAsia" w:hAnsi="Aptos" w:cs="Segoe UI"/>
-          <w:sz w:val="18"/>
-          <w:szCs w:val="18"/>
-        </w:rPr>
-        <w:t>Langchain</w:t>
-      </w:r>
-      <w:proofErr w:type="spellEnd"/>
+        <w:t>, Langchain</w:t>
+      </w:r>
     </w:p>
     <w:p>
       <w:pPr>
@@ -1355,79 +1278,57 @@
           <w:szCs w:val="18"/>
         </w:rPr>
       </w:pPr>
-      <w:proofErr w:type="spellStart"/>
-      <w:r>
-        <w:rPr>
-          <w:rStyle w:val="normaltextrun"/>
-          <w:rFonts w:ascii="Aptos" w:eastAsiaTheme="majorEastAsia" w:hAnsi="Aptos" w:cs="Segoe UI"/>
-          <w:sz w:val="18"/>
-          <w:szCs w:val="18"/>
-        </w:rPr>
-        <w:t>OTaxi</w:t>
-      </w:r>
-      <w:proofErr w:type="spellEnd"/>
-      <w:r>
-        <w:rPr>
-          <w:rStyle w:val="normaltextrun"/>
-          <w:rFonts w:ascii="Aptos" w:eastAsiaTheme="majorEastAsia" w:hAnsi="Aptos" w:cs="Segoe UI"/>
-          <w:sz w:val="18"/>
-          <w:szCs w:val="18"/>
-        </w:rPr>
-        <w:t xml:space="preserve"> – June - July 2024</w:t>
-      </w:r>
-    </w:p>
-    <w:p>
-      <w:pPr>
-        <w:pStyle w:val="paragraph"/>
-        <w:tabs>
-          <w:tab w:val="left" w:pos="4140"/>
-        </w:tabs>
-        <w:spacing w:before="0" w:beforeAutospacing="0" w:after="0" w:afterAutospacing="0"/>
-        <w:ind w:right="7"/>
-        <w:textAlignment w:val="baseline"/>
-        <w:rPr>
-          <w:rStyle w:val="normaltextrun"/>
-          <w:rFonts w:ascii="Aptos" w:eastAsiaTheme="majorEastAsia" w:hAnsi="Aptos" w:cs="Segoe UI"/>
-          <w:sz w:val="18"/>
-          <w:szCs w:val="18"/>
-        </w:rPr>
-      </w:pPr>
-    </w:p>
-    <w:p>
-      <w:pPr>
-        <w:pStyle w:val="paragraph"/>
-        <w:tabs>
-          <w:tab w:val="left" w:pos="4140"/>
-        </w:tabs>
-        <w:spacing w:before="0" w:beforeAutospacing="0" w:after="0" w:afterAutospacing="0"/>
-        <w:ind w:right="7"/>
-        <w:textAlignment w:val="baseline"/>
-        <w:rPr>
-          <w:rStyle w:val="normaltextrun"/>
-          <w:rFonts w:ascii="Aptos" w:eastAsiaTheme="majorEastAsia" w:hAnsi="Aptos" w:cs="Segoe UI"/>
-          <w:sz w:val="18"/>
-          <w:szCs w:val="18"/>
-        </w:rPr>
-      </w:pPr>
-      <w:proofErr w:type="spellStart"/>
-      <w:r>
-        <w:rPr>
-          <w:rStyle w:val="normaltextrun"/>
-          <w:rFonts w:ascii="Aptos" w:eastAsiaTheme="majorEastAsia" w:hAnsi="Aptos" w:cs="Segoe UI"/>
-          <w:sz w:val="18"/>
-          <w:szCs w:val="18"/>
-        </w:rPr>
-        <w:t>Tiktok</w:t>
-      </w:r>
-      <w:proofErr w:type="spellEnd"/>
-      <w:r>
-        <w:rPr>
-          <w:rStyle w:val="normaltextrun"/>
-          <w:rFonts w:ascii="Aptos" w:eastAsiaTheme="majorEastAsia" w:hAnsi="Aptos" w:cs="Segoe UI"/>
-          <w:sz w:val="18"/>
-          <w:szCs w:val="18"/>
-        </w:rPr>
-        <w:t xml:space="preserve"> Shop ETL</w:t>
+      <w:r>
+        <w:rPr>
+          <w:rStyle w:val="normaltextrun"/>
+          <w:rFonts w:ascii="Aptos" w:eastAsiaTheme="majorEastAsia" w:hAnsi="Aptos" w:cs="Segoe UI"/>
+          <w:sz w:val="18"/>
+          <w:szCs w:val="18"/>
+        </w:rPr>
+        <w:t>OTaxi – June - July 2024</w:t>
+      </w:r>
+    </w:p>
+    <w:p>
+      <w:pPr>
+        <w:pStyle w:val="paragraph"/>
+        <w:tabs>
+          <w:tab w:val="left" w:pos="4140"/>
+        </w:tabs>
+        <w:spacing w:before="0" w:beforeAutospacing="0" w:after="0" w:afterAutospacing="0"/>
+        <w:ind w:right="7"/>
+        <w:textAlignment w:val="baseline"/>
+        <w:rPr>
+          <w:rStyle w:val="normaltextrun"/>
+          <w:rFonts w:ascii="Aptos" w:eastAsiaTheme="majorEastAsia" w:hAnsi="Aptos" w:cs="Segoe UI"/>
+          <w:sz w:val="18"/>
+          <w:szCs w:val="18"/>
+        </w:rPr>
+      </w:pPr>
+    </w:p>
+    <w:p>
+      <w:pPr>
+        <w:pStyle w:val="paragraph"/>
+        <w:tabs>
+          <w:tab w:val="left" w:pos="4140"/>
+        </w:tabs>
+        <w:spacing w:before="0" w:beforeAutospacing="0" w:after="0" w:afterAutospacing="0"/>
+        <w:ind w:right="7"/>
+        <w:textAlignment w:val="baseline"/>
+        <w:rPr>
+          <w:rStyle w:val="normaltextrun"/>
+          <w:rFonts w:ascii="Aptos" w:eastAsiaTheme="majorEastAsia" w:hAnsi="Aptos" w:cs="Segoe UI"/>
+          <w:sz w:val="18"/>
+          <w:szCs w:val="18"/>
+        </w:rPr>
+      </w:pPr>
+      <w:r>
+        <w:rPr>
+          <w:rStyle w:val="normaltextrun"/>
+          <w:rFonts w:ascii="Aptos" w:eastAsiaTheme="majorEastAsia" w:hAnsi="Aptos" w:cs="Segoe UI"/>
+          <w:sz w:val="18"/>
+          <w:szCs w:val="18"/>
+        </w:rPr>
+        <w:t>Tiktok Shop ETL</w:t>
       </w:r>
     </w:p>
     <w:p>
@@ -1697,7 +1598,8 @@
         <w:ind w:right="7"/>
         <w:textAlignment w:val="baseline"/>
         <w:rPr>
-          <w:rFonts w:ascii="Segoe UI" w:hAnsi="Segoe UI" w:cs="Segoe UI"/>
+          <w:rStyle w:val="normaltextrun"/>
+          <w:rFonts w:ascii="Aptos" w:eastAsiaTheme="majorEastAsia" w:hAnsi="Aptos" w:cs="Segoe UI"/>
           <w:sz w:val="18"/>
           <w:szCs w:val="18"/>
         </w:rPr>
@@ -1950,25 +1852,7 @@
           <w:sz w:val="16"/>
           <w:szCs w:val="16"/>
         </w:rPr>
-        <w:t xml:space="preserve">Implemented </w:t>
-      </w:r>
-      <w:proofErr w:type="spellStart"/>
-      <w:r>
-        <w:rPr>
-          <w:rFonts w:ascii="Segoe UI" w:hAnsi="Segoe UI" w:cs="Segoe UI"/>
-          <w:sz w:val="16"/>
-          <w:szCs w:val="16"/>
-        </w:rPr>
-        <w:t>self service</w:t>
-      </w:r>
-      <w:proofErr w:type="spellEnd"/>
-      <w:r>
-        <w:rPr>
-          <w:rFonts w:ascii="Segoe UI" w:hAnsi="Segoe UI" w:cs="Segoe UI"/>
-          <w:sz w:val="16"/>
-          <w:szCs w:val="16"/>
-        </w:rPr>
-        <w:t xml:space="preserve"> reporting solution that increased productivity of every teams working with data  </w:t>
+        <w:t xml:space="preserve">Implemented self service reporting solution that increased productivity of every teams working with data  </w:t>
       </w:r>
     </w:p>
     <w:p>
@@ -2255,7 +2139,15 @@
           <w:sz w:val="16"/>
           <w:szCs w:val="16"/>
         </w:rPr>
-        <w:t>Outlined a new data warehouse and ETL to meet business requirements</w:t>
+        <w:t>Designed a data warehouse system</w:t>
+      </w:r>
+      <w:r>
+        <w:rPr>
+          <w:rFonts w:ascii="Segoe UI" w:hAnsi="Segoe UI" w:cs="Segoe UI"/>
+          <w:sz w:val="16"/>
+          <w:szCs w:val="16"/>
+        </w:rPr>
+        <w:t xml:space="preserve"> implementing Medallion Architecture</w:t>
       </w:r>
     </w:p>
     <w:p>
@@ -2333,34 +2225,6 @@
     <w:p>
       <w:pPr>
         <w:pStyle w:val="paragraph"/>
-        <w:numPr>
-          <w:ilvl w:val="0"/>
-          <w:numId w:val="3"/>
-        </w:numPr>
-        <w:tabs>
-          <w:tab w:val="left" w:pos="4140"/>
-        </w:tabs>
-        <w:spacing w:after="0" w:afterAutospacing="0"/>
-        <w:ind w:left="450" w:hanging="180"/>
-        <w:textAlignment w:val="baseline"/>
-        <w:rPr>
-          <w:rFonts w:ascii="Segoe UI" w:hAnsi="Segoe UI" w:cs="Segoe UI"/>
-          <w:sz w:val="16"/>
-          <w:szCs w:val="16"/>
-        </w:rPr>
-      </w:pPr>
-      <w:r>
-        <w:rPr>
-          <w:rFonts w:ascii="Segoe UI" w:hAnsi="Segoe UI" w:cs="Segoe UI"/>
-          <w:sz w:val="16"/>
-          <w:szCs w:val="16"/>
-        </w:rPr>
-        <w:t>Developed algorithms to detect inefficient machine across 5000 machines</w:t>
-      </w:r>
-    </w:p>
-    <w:p>
-      <w:pPr>
-        <w:pStyle w:val="paragraph"/>
         <w:tabs>
           <w:tab w:val="left" w:pos="4140"/>
         </w:tabs>
@@ -2669,25 +2533,7 @@
           <w:sz w:val="16"/>
           <w:szCs w:val="16"/>
         </w:rPr>
-        <w:t xml:space="preserve">for SQL, </w:t>
-      </w:r>
-      <w:proofErr w:type="spellStart"/>
-      <w:r>
-        <w:rPr>
-          <w:rFonts w:ascii="Segoe UI" w:hAnsi="Segoe UI" w:cs="Segoe UI"/>
-          <w:sz w:val="16"/>
-          <w:szCs w:val="16"/>
-        </w:rPr>
-        <w:t>PowerBI</w:t>
-      </w:r>
-      <w:proofErr w:type="spellEnd"/>
-      <w:r>
-        <w:rPr>
-          <w:rFonts w:ascii="Segoe UI" w:hAnsi="Segoe UI" w:cs="Segoe UI"/>
-          <w:sz w:val="16"/>
-          <w:szCs w:val="16"/>
-        </w:rPr>
-        <w:t xml:space="preserve"> and Data Warehouse</w:t>
+        <w:t>for SQL, PowerBI and Data Warehouse</w:t>
       </w:r>
     </w:p>
     <w:p>
@@ -2723,27 +2569,15 @@
           <w:szCs w:val="18"/>
         </w:rPr>
       </w:pPr>
-      <w:proofErr w:type="spellStart"/>
-      <w:r>
-        <w:rPr>
-          <w:rFonts w:ascii="Segoe UI" w:hAnsi="Segoe UI" w:cs="Segoe UI"/>
-          <w:b/>
-          <w:bCs/>
-          <w:sz w:val="18"/>
-          <w:szCs w:val="18"/>
-        </w:rPr>
-        <w:t>Nityo</w:t>
-      </w:r>
-      <w:proofErr w:type="spellEnd"/>
-      <w:r>
-        <w:rPr>
-          <w:rFonts w:ascii="Segoe UI" w:hAnsi="Segoe UI" w:cs="Segoe UI"/>
-          <w:b/>
-          <w:bCs/>
-          <w:sz w:val="18"/>
-          <w:szCs w:val="18"/>
-        </w:rPr>
-        <w:t xml:space="preserve"> Infotech</w:t>
+      <w:r>
+        <w:rPr>
+          <w:rFonts w:ascii="Segoe UI" w:hAnsi="Segoe UI" w:cs="Segoe UI"/>
+          <w:b/>
+          <w:bCs/>
+          <w:sz w:val="18"/>
+          <w:szCs w:val="18"/>
+        </w:rPr>
+        <w:t>Nityo Infotech</w:t>
       </w:r>
       <w:r>
         <w:rPr>
@@ -2801,7 +2635,27 @@
           <w:sz w:val="18"/>
           <w:szCs w:val="18"/>
         </w:rPr>
-        <w:t xml:space="preserve"> 2012 – </w:t>
+        <w:t xml:space="preserve"> 201</w:t>
+      </w:r>
+      <w:r>
+        <w:rPr>
+          <w:rFonts w:ascii="Segoe UI" w:hAnsi="Segoe UI" w:cs="Segoe UI"/>
+          <w:b/>
+          <w:bCs/>
+          <w:sz w:val="18"/>
+          <w:szCs w:val="18"/>
+        </w:rPr>
+        <w:t>5</w:t>
+      </w:r>
+      <w:r>
+        <w:rPr>
+          <w:rFonts w:ascii="Segoe UI" w:hAnsi="Segoe UI" w:cs="Segoe UI"/>
+          <w:b/>
+          <w:bCs/>
+          <w:sz w:val="18"/>
+          <w:szCs w:val="18"/>
+        </w:rPr>
+        <w:t xml:space="preserve"> – </w:t>
       </w:r>
       <w:r>
         <w:rPr>
@@ -5249,12 +5103,6 @@
 </file>
 
 <file path=customXml/item1.xml><?xml version="1.0" encoding="utf-8"?>
-<p:properties xmlns:p="http://schemas.microsoft.com/office/2006/metadata/properties" xmlns:xsi="http://www.w3.org/2001/XMLSchema-instance" xmlns:pc="http://schemas.microsoft.com/office/infopath/2007/PartnerControls">
-  <documentManagement/>
-</p:properties>
-</file>
-
-<file path=customXml/item2.xml><?xml version="1.0" encoding="utf-8"?>
 <ct:contentTypeSchema xmlns:ct="http://schemas.microsoft.com/office/2006/metadata/contentType" xmlns:ma="http://schemas.microsoft.com/office/2006/metadata/properties/metaAttributes" ct:_="" ma:_="" ma:contentTypeName="Document" ma:contentTypeID="0x0101000A211AD5DA37A9458C2962493D7DC14B" ma:contentTypeVersion="13" ma:contentTypeDescription="Create a new document." ma:contentTypeScope="" ma:versionID="f864bb5674d80d70a838dc29a2d66eef">
   <xsd:schema xmlns:xsd="http://www.w3.org/2001/XMLSchema" xmlns:xs="http://www.w3.org/2001/XMLSchema" xmlns:p="http://schemas.microsoft.com/office/2006/metadata/properties" xmlns:ns3="f3053290-03f5-4abd-a502-4193d9a980c9" xmlns:ns4="109e6646-2a17-4c65-a606-79e019c3d0f9" targetNamespace="http://schemas.microsoft.com/office/2006/metadata/properties" ma:root="true" ma:fieldsID="c090818561f5719306ae599b8a0af89b" ns3:_="" ns4:_="">
     <xsd:import namespace="f3053290-03f5-4abd-a502-4193d9a980c9"/>
@@ -5477,7 +5325,7 @@
 </ct:contentTypeSchema>
 </file>
 
-<file path=customXml/item3.xml><?xml version="1.0" encoding="utf-8"?>
+<file path=customXml/item2.xml><?xml version="1.0" encoding="utf-8"?>
 <?mso-contentType ?>
 <FormTemplates xmlns="http://schemas.microsoft.com/sharepoint/v3/contenttype/forms">
   <Display>DocumentLibraryForm</Display>
@@ -5486,16 +5334,13 @@
 </FormTemplates>
 </file>
 
-<file path=customXml/itemProps1.xml><?xml version="1.0" encoding="utf-8"?>
-<ds:datastoreItem xmlns:ds="http://schemas.openxmlformats.org/officeDocument/2006/customXml" ds:itemID="{AD080C53-3937-4D83-AD08-52D02F26A891}">
-  <ds:schemaRefs>
-    <ds:schemaRef ds:uri="http://schemas.microsoft.com/office/2006/metadata/properties"/>
-    <ds:schemaRef ds:uri="http://schemas.microsoft.com/office/infopath/2007/PartnerControls"/>
-  </ds:schemaRefs>
-</ds:datastoreItem>
+<file path=customXml/item3.xml><?xml version="1.0" encoding="utf-8"?>
+<p:properties xmlns:p="http://schemas.microsoft.com/office/2006/metadata/properties" xmlns:xsi="http://www.w3.org/2001/XMLSchema-instance" xmlns:pc="http://schemas.microsoft.com/office/infopath/2007/PartnerControls">
+  <documentManagement/>
+</p:properties>
 </file>
 
-<file path=customXml/itemProps2.xml><?xml version="1.0" encoding="utf-8"?>
+<file path=customXml/itemProps1.xml><?xml version="1.0" encoding="utf-8"?>
 <ds:datastoreItem xmlns:ds="http://schemas.openxmlformats.org/officeDocument/2006/customXml" ds:itemID="{43C459FA-93DE-4A3B-AE13-5D41176126FB}">
   <ds:schemaRefs>
     <ds:schemaRef ds:uri="http://schemas.microsoft.com/office/2006/metadata/contentType"/>
@@ -5514,7 +5359,7 @@
 </ds:datastoreItem>
 </file>
 
-<file path=customXml/itemProps3.xml><?xml version="1.0" encoding="utf-8"?>
+<file path=customXml/itemProps2.xml><?xml version="1.0" encoding="utf-8"?>
 <ds:datastoreItem xmlns:ds="http://schemas.openxmlformats.org/officeDocument/2006/customXml" ds:itemID="{96AB0126-2DBD-4312-A539-54B96EE1B5BB}">
   <ds:schemaRefs>
     <ds:schemaRef ds:uri="http://schemas.microsoft.com/sharepoint/v3/contenttype/forms"/>
@@ -5522,8 +5367,25 @@
 </ds:datastoreItem>
 </file>
 
+<file path=customXml/itemProps3.xml><?xml version="1.0" encoding="utf-8"?>
+<ds:datastoreItem xmlns:ds="http://schemas.openxmlformats.org/officeDocument/2006/customXml" ds:itemID="{AD080C53-3937-4D83-AD08-52D02F26A891}">
+  <ds:schemaRefs>
+    <ds:schemaRef ds:uri="http://purl.org/dc/dcmitype/"/>
+    <ds:schemaRef ds:uri="http://purl.org/dc/terms/"/>
+    <ds:schemaRef ds:uri="http://www.w3.org/XML/1998/namespace"/>
+    <ds:schemaRef ds:uri="http://schemas.microsoft.com/office/2006/documentManagement/types"/>
+    <ds:schemaRef ds:uri="f3053290-03f5-4abd-a502-4193d9a980c9"/>
+    <ds:schemaRef ds:uri="http://schemas.microsoft.com/office/infopath/2007/PartnerControls"/>
+    <ds:schemaRef ds:uri="http://schemas.microsoft.com/office/2006/metadata/properties"/>
+    <ds:schemaRef ds:uri="http://schemas.openxmlformats.org/package/2006/metadata/core-properties"/>
+    <ds:schemaRef ds:uri="109e6646-2a17-4c65-a606-79e019c3d0f9"/>
+    <ds:schemaRef ds:uri="http://purl.org/dc/elements/1.1/"/>
+  </ds:schemaRefs>
+</ds:datastoreItem>
+</file>
+
 <file path=docMetadata/LabelInfo.xml><?xml version="1.0" encoding="utf-8"?>
 <clbl:labelList xmlns:clbl="http://schemas.microsoft.com/office/2020/mipLabelMetadata">
-  <clbl:label id="{cf8c7287-838c-46dd-b281-b1140229e67a}" enabled="1" method="Privileged" siteId="{75e027c9-20d5-47d5-b82f-77d7cd041e8f}" contentBits="0" removed="0"/>
+  <clbl:label id="{cf8c7287-838c-46dd-b281-b1140229e67a}" enabled="1" method="Privileged" siteId="{75e027c9-20d5-47d5-b82f-77d7cd041e8f}" removed="0"/>
 </clbl:labelList>
 </file>
</xml_diff>